<commit_message>
QT - lab2 finished
</commit_message>
<xml_diff>
--- a/7сем/QT/lab1.docx
+++ b/7сем/QT/lab1.docx
@@ -1127,12 +1127,12 @@
       <w:pPr>
         <w:pStyle w:val="a5"/>
         <w:ind w:firstLine="709"/>
-        <w:jc w:val="both"/>
         <w:rPr>
           <w:rFonts w:ascii="Times New Roman" w:hAnsi="Times New Roman" w:cs="Times New Roman"/>
           <w:color w:val="000000" w:themeColor="text1"/>
           <w:sz w:val="28"/>
           <w:szCs w:val="28"/>
+          <w:lang w:val="en-US"/>
         </w:rPr>
       </w:pPr>
       <w:r>
@@ -1144,6 +1144,27 @@
         </w:rPr>
         <w:t>Выполнение заданий представлено на рисунках 1-</w:t>
       </w:r>
+      <w:r>
+        <w:rPr>
+          <w:rFonts w:ascii="Times New Roman" w:hAnsi="Times New Roman" w:cs="Times New Roman"/>
+          <w:color w:val="000000" w:themeColor="text1"/>
+          <w:sz w:val="28"/>
+          <w:szCs w:val="28"/>
+        </w:rPr>
+        <w:t>9</w:t>
+      </w:r>
+      <w:r>
+        <w:rPr>
+          <w:rFonts w:ascii="Times New Roman" w:hAnsi="Times New Roman" w:cs="Times New Roman"/>
+          <w:color w:val="000000" w:themeColor="text1"/>
+          <w:sz w:val="28"/>
+          <w:szCs w:val="28"/>
+          <w:lang w:val="en-US"/>
+        </w:rPr>
+        <w:t>.</w:t>
+      </w:r>
+      <w:bookmarkStart w:id="0" w:name="_GoBack"/>
+      <w:bookmarkEnd w:id="0"/>
     </w:p>
     <w:p>
       <w:pPr>
@@ -1170,8 +1191,10 @@
         <w:rPr>
           <w:rFonts w:ascii="Times New Roman" w:hAnsi="Times New Roman" w:cs="Times New Roman"/>
           <w:b/>
+          <w:noProof/>
           <w:sz w:val="32"/>
           <w:szCs w:val="32"/>
+          <w:lang w:eastAsia="ru-RU"/>
         </w:rPr>
         <w:lastRenderedPageBreak/>
         <w:drawing>
@@ -1269,9 +1292,10 @@
       <w:r>
         <w:rPr>
           <w:rFonts w:ascii="Times New Roman" w:hAnsi="Times New Roman" w:cs="Times New Roman"/>
-          <w:sz w:val="28"/>
-          <w:szCs w:val="28"/>
-          <w:lang w:val="en-US"/>
+          <w:noProof/>
+          <w:sz w:val="28"/>
+          <w:szCs w:val="28"/>
+          <w:lang w:eastAsia="ru-RU"/>
         </w:rPr>
         <w:lastRenderedPageBreak/>
         <w:drawing>
@@ -1321,7 +1345,6 @@
           <w:rFonts w:ascii="Times New Roman" w:hAnsi="Times New Roman" w:cs="Times New Roman"/>
           <w:sz w:val="28"/>
           <w:szCs w:val="28"/>
-          <w:lang w:val="en-US"/>
         </w:rPr>
       </w:pPr>
       <w:r>
@@ -1415,8 +1438,10 @@
         <w:rPr>
           <w:rFonts w:ascii="Times New Roman" w:hAnsi="Times New Roman" w:cs="Times New Roman"/>
           <w:b/>
+          <w:noProof/>
           <w:sz w:val="32"/>
           <w:szCs w:val="32"/>
+          <w:lang w:eastAsia="ru-RU"/>
         </w:rPr>
         <w:drawing>
           <wp:inline distT="0" distB="0" distL="0" distR="0" wp14:anchorId="6E478356" wp14:editId="3BBB1666">
@@ -1519,8 +1544,10 @@
       <w:r>
         <w:rPr>
           <w:rFonts w:ascii="Times New Roman" w:hAnsi="Times New Roman" w:cs="Times New Roman"/>
+          <w:noProof/>
           <w:sz w:val="32"/>
           <w:szCs w:val="32"/>
+          <w:lang w:eastAsia="ru-RU"/>
         </w:rPr>
         <w:drawing>
           <wp:inline distT="0" distB="0" distL="0" distR="0" wp14:anchorId="6A81E470" wp14:editId="40FA1808">
@@ -1632,6 +1659,10 @@
         <w:jc w:val="center"/>
       </w:pPr>
       <w:r>
+        <w:rPr>
+          <w:noProof/>
+          <w:lang w:eastAsia="ru-RU"/>
+        </w:rPr>
         <w:drawing>
           <wp:inline distT="0" distB="0" distL="0" distR="0" wp14:anchorId="02FF1221" wp14:editId="28F08A42">
             <wp:extent cx="1695687" cy="447737"/>
@@ -1742,6 +1773,10 @@
         <w:jc w:val="center"/>
       </w:pPr>
       <w:r>
+        <w:rPr>
+          <w:noProof/>
+          <w:lang w:eastAsia="ru-RU"/>
+        </w:rPr>
         <w:drawing>
           <wp:inline distT="0" distB="0" distL="0" distR="0" wp14:anchorId="335E9170" wp14:editId="2ECDD045">
             <wp:extent cx="1533739" cy="514422"/>
@@ -1862,8 +1897,10 @@
       <w:r>
         <w:rPr>
           <w:rFonts w:ascii="Times New Roman" w:hAnsi="Times New Roman" w:cs="Times New Roman"/>
-          <w:sz w:val="28"/>
-          <w:szCs w:val="28"/>
+          <w:noProof/>
+          <w:sz w:val="28"/>
+          <w:szCs w:val="28"/>
+          <w:lang w:eastAsia="ru-RU"/>
         </w:rPr>
         <w:lastRenderedPageBreak/>
         <w:drawing>
@@ -1986,8 +2023,10 @@
       <w:r>
         <w:rPr>
           <w:rFonts w:ascii="Times New Roman" w:hAnsi="Times New Roman" w:cs="Times New Roman"/>
-          <w:sz w:val="28"/>
-          <w:szCs w:val="28"/>
+          <w:noProof/>
+          <w:sz w:val="28"/>
+          <w:szCs w:val="28"/>
+          <w:lang w:eastAsia="ru-RU"/>
         </w:rPr>
         <w:drawing>
           <wp:inline distT="0" distB="0" distL="0" distR="0" wp14:anchorId="2A786B93" wp14:editId="36099AD9">
@@ -2109,8 +2148,10 @@
       <w:r>
         <w:rPr>
           <w:rFonts w:ascii="Times New Roman" w:hAnsi="Times New Roman" w:cs="Times New Roman"/>
-          <w:sz w:val="28"/>
-          <w:szCs w:val="28"/>
+          <w:noProof/>
+          <w:sz w:val="28"/>
+          <w:szCs w:val="28"/>
+          <w:lang w:eastAsia="ru-RU"/>
         </w:rPr>
         <w:drawing>
           <wp:inline distT="0" distB="0" distL="0" distR="0" wp14:anchorId="595B9330" wp14:editId="5DFB8D9E">
@@ -2429,8 +2470,6 @@
         </w:rPr>
         <w:t xml:space="preserve"> Повторять Шаг 3 бесконечно, пока приложение работает.</w:t>
       </w:r>
-      <w:bookmarkStart w:id="0" w:name="_GoBack"/>
-      <w:bookmarkEnd w:id="0"/>
     </w:p>
     <w:p>
       <w:pPr>
@@ -2468,7 +2507,16 @@
           <w:sz w:val="28"/>
           <w:szCs w:val="28"/>
         </w:rPr>
-        <w:t xml:space="preserve">Листинг 1 — </w:t>
+        <w:t>Листинг</w:t>
+      </w:r>
+      <w:r>
+        <w:rPr>
+          <w:rFonts w:ascii="Times New Roman" w:hAnsi="Times New Roman" w:cs="Times New Roman"/>
+          <w:sz w:val="28"/>
+          <w:szCs w:val="28"/>
+          <w:lang w:val="en-US"/>
+        </w:rPr>
+        <w:t xml:space="preserve"> 1 — </w:t>
       </w:r>
       <w:r>
         <w:rPr>
@@ -5346,7 +5394,7 @@
           <w:color w:val="333333"/>
           <w:sz w:val="20"/>
           <w:szCs w:val="20"/>
-          <w:lang w:val="en-US" w:eastAsia="ru-RU"/>
+          <w:lang w:eastAsia="ru-RU"/>
         </w:rPr>
       </w:pPr>
       <w:r>
@@ -5365,9 +5413,9 @@
           <w:color w:val="888888"/>
           <w:sz w:val="20"/>
           <w:szCs w:val="20"/>
-          <w:lang w:val="en-US" w:eastAsia="ru-RU"/>
-        </w:rPr>
-        <w:t xml:space="preserve">// 3. QLabel </w:t>
+          <w:lang w:eastAsia="ru-RU"/>
+        </w:rPr>
+        <w:t xml:space="preserve">// 3. </w:t>
       </w:r>
       <w:r>
         <w:rPr>
@@ -5375,6 +5423,26 @@
           <w:color w:val="888888"/>
           <w:sz w:val="20"/>
           <w:szCs w:val="20"/>
+          <w:lang w:val="en-US" w:eastAsia="ru-RU"/>
+        </w:rPr>
+        <w:t>QLabel</w:t>
+      </w:r>
+      <w:r>
+        <w:rPr>
+          <w:rFonts w:ascii="Courier New" w:eastAsia="Times New Roman" w:hAnsi="Courier New" w:cs="Courier New"/>
+          <w:color w:val="888888"/>
+          <w:sz w:val="20"/>
+          <w:szCs w:val="20"/>
+          <w:lang w:eastAsia="ru-RU"/>
+        </w:rPr>
+        <w:t xml:space="preserve"> </w:t>
+      </w:r>
+      <w:r>
+        <w:rPr>
+          <w:rFonts w:ascii="Courier New" w:eastAsia="Times New Roman" w:hAnsi="Courier New" w:cs="Courier New"/>
+          <w:color w:val="888888"/>
+          <w:sz w:val="20"/>
+          <w:szCs w:val="20"/>
           <w:lang w:eastAsia="ru-RU"/>
         </w:rPr>
         <w:t>без</w:t>
@@ -5385,7 +5453,7 @@
           <w:color w:val="888888"/>
           <w:sz w:val="20"/>
           <w:szCs w:val="20"/>
-          <w:lang w:val="en-US" w:eastAsia="ru-RU"/>
+          <w:lang w:eastAsia="ru-RU"/>
         </w:rPr>
         <w:t xml:space="preserve"> </w:t>
       </w:r>
@@ -5432,16 +5500,16 @@
           <w:color w:val="333333"/>
           <w:sz w:val="20"/>
           <w:szCs w:val="20"/>
-          <w:lang w:val="en-US" w:eastAsia="ru-RU"/>
-        </w:rPr>
-      </w:pPr>
-      <w:r>
-        <w:rPr>
-          <w:rFonts w:ascii="Courier New" w:eastAsia="Times New Roman" w:hAnsi="Courier New" w:cs="Courier New"/>
-          <w:color w:val="BBBBBB"/>
-          <w:sz w:val="20"/>
-          <w:szCs w:val="20"/>
-          <w:lang w:val="en-US" w:eastAsia="ru-RU"/>
+          <w:lang w:eastAsia="ru-RU"/>
+        </w:rPr>
+      </w:pPr>
+      <w:r>
+        <w:rPr>
+          <w:rFonts w:ascii="Courier New" w:eastAsia="Times New Roman" w:hAnsi="Courier New" w:cs="Courier New"/>
+          <w:color w:val="BBBBBB"/>
+          <w:sz w:val="20"/>
+          <w:szCs w:val="20"/>
+          <w:lang w:eastAsia="ru-RU"/>
         </w:rPr>
         <w:t xml:space="preserve">    </w:t>
       </w:r>
@@ -5461,17 +5529,17 @@
           <w:color w:val="BBBBBB"/>
           <w:sz w:val="20"/>
           <w:szCs w:val="20"/>
-          <w:lang w:val="en-US" w:eastAsia="ru-RU"/>
-        </w:rPr>
-        <w:t xml:space="preserve"> </w:t>
-      </w:r>
-      <w:r>
-        <w:rPr>
-          <w:rFonts w:ascii="Courier New" w:eastAsia="Times New Roman" w:hAnsi="Courier New" w:cs="Courier New"/>
-          <w:color w:val="333333"/>
-          <w:sz w:val="20"/>
-          <w:szCs w:val="20"/>
-          <w:lang w:val="en-US" w:eastAsia="ru-RU"/>
+          <w:lang w:eastAsia="ru-RU"/>
+        </w:rPr>
+        <w:t xml:space="preserve"> </w:t>
+      </w:r>
+      <w:r>
+        <w:rPr>
+          <w:rFonts w:ascii="Courier New" w:eastAsia="Times New Roman" w:hAnsi="Courier New" w:cs="Courier New"/>
+          <w:color w:val="333333"/>
+          <w:sz w:val="20"/>
+          <w:szCs w:val="20"/>
+          <w:lang w:eastAsia="ru-RU"/>
         </w:rPr>
         <w:t>+=</w:t>
       </w:r>
@@ -5481,19 +5549,29 @@
           <w:color w:val="BBBBBB"/>
           <w:sz w:val="20"/>
           <w:szCs w:val="20"/>
-          <w:lang w:val="en-US" w:eastAsia="ru-RU"/>
-        </w:rPr>
-        <w:t xml:space="preserve"> </w:t>
-      </w:r>
-      <w:r>
-        <w:rPr>
-          <w:rFonts w:ascii="Courier New" w:eastAsia="Times New Roman" w:hAnsi="Courier New" w:cs="Courier New"/>
-          <w:color w:val="333333"/>
-          <w:sz w:val="20"/>
-          <w:szCs w:val="20"/>
-          <w:lang w:val="en-US" w:eastAsia="ru-RU"/>
-        </w:rPr>
-        <w:t>step;</w:t>
+          <w:lang w:eastAsia="ru-RU"/>
+        </w:rPr>
+        <w:t xml:space="preserve"> </w:t>
+      </w:r>
+      <w:r>
+        <w:rPr>
+          <w:rFonts w:ascii="Courier New" w:eastAsia="Times New Roman" w:hAnsi="Courier New" w:cs="Courier New"/>
+          <w:color w:val="333333"/>
+          <w:sz w:val="20"/>
+          <w:szCs w:val="20"/>
+          <w:lang w:val="en-US" w:eastAsia="ru-RU"/>
+        </w:rPr>
+        <w:t>step</w:t>
+      </w:r>
+      <w:r>
+        <w:rPr>
+          <w:rFonts w:ascii="Courier New" w:eastAsia="Times New Roman" w:hAnsi="Courier New" w:cs="Courier New"/>
+          <w:color w:val="333333"/>
+          <w:sz w:val="20"/>
+          <w:szCs w:val="20"/>
+          <w:lang w:eastAsia="ru-RU"/>
+        </w:rPr>
+        <w:t>;</w:t>
       </w:r>
     </w:p>
     <w:p>
@@ -5537,7 +5615,7 @@
           <w:color w:val="BBBBBB"/>
           <w:sz w:val="20"/>
           <w:szCs w:val="20"/>
-          <w:lang w:val="en-US" w:eastAsia="ru-RU"/>
+          <w:lang w:eastAsia="ru-RU"/>
         </w:rPr>
         <w:t xml:space="preserve">    </w:t>
       </w:r>
@@ -16661,6 +16739,7 @@
   <w:style w:type="character" w:default="1" w:styleId="a0">
     <w:name w:val="Default Paragraph Font"/>
     <w:uiPriority w:val="1"/>
+    <w:semiHidden/>
     <w:unhideWhenUsed/>
   </w:style>
   <w:style w:type="table" w:default="1" w:styleId="a1">
@@ -17130,7 +17209,7 @@
 </file>
 
 <file path=customXml/itemProps1.xml><?xml version="1.0" encoding="utf-8"?>
-<ds:datastoreItem xmlns:ds="http://schemas.openxmlformats.org/officeDocument/2006/customXml" ds:itemID="{4B41A201-33F3-4542-B897-827B2BF28F79}">
+<ds:datastoreItem xmlns:ds="http://schemas.openxmlformats.org/officeDocument/2006/customXml" ds:itemID="{06ED93E1-E3B5-4FF3-A46B-7D3D04A6E545}">
   <ds:schemaRefs>
     <ds:schemaRef ds:uri="http://schemas.openxmlformats.org/officeDocument/2006/bibliography"/>
   </ds:schemaRefs>

</xml_diff>